<commit_message>
number of code line
</commit_message>
<xml_diff>
--- a/doc/项目总结报告.docx
+++ b/doc/项目总结报告.docx
@@ -280,7 +280,6 @@
               <w:spacing w:line="460" w:lineRule="atLeast"/>
               <w:jc w:val="center"/>
               <w:rPr>
-                <w:rFonts w:hint="eastAsia"/>
                 <w:szCs w:val="21"/>
               </w:rPr>
             </w:pPr>
@@ -674,7 +673,6 @@
               <w:snapToGrid w:val="0"/>
               <w:spacing w:line="460" w:lineRule="atLeast"/>
               <w:rPr>
-                <w:rFonts w:hint="eastAsia"/>
                 <w:szCs w:val="21"/>
               </w:rPr>
             </w:pPr>
@@ -1147,7 +1145,6 @@
               <w:spacing w:line="460" w:lineRule="atLeast"/>
               <w:ind w:firstLineChars="0"/>
               <w:rPr>
-                <w:rFonts w:hint="eastAsia"/>
                 <w:szCs w:val="21"/>
               </w:rPr>
             </w:pPr>
@@ -1235,7 +1232,6 @@
               <w:snapToGrid w:val="0"/>
               <w:spacing w:line="460" w:lineRule="atLeast"/>
               <w:rPr>
-                <w:rFonts w:hint="eastAsia"/>
                 <w:szCs w:val="21"/>
               </w:rPr>
             </w:pPr>
@@ -2007,16 +2003,7 @@
                 <w:rFonts w:hint="eastAsia"/>
                 <w:szCs w:val="21"/>
               </w:rPr>
-              <w:t>了</w:t>
-            </w:r>
-            <w:bookmarkStart w:id="0" w:name="_GoBack"/>
-            <w:bookmarkEnd w:id="0"/>
-            <w:r>
-              <w:rPr>
-                <w:rFonts w:hint="eastAsia"/>
-                <w:szCs w:val="21"/>
-              </w:rPr>
-              <w:t>兼</w:t>
+              <w:t>了兼</w:t>
             </w:r>
             <w:r>
               <w:rPr>
@@ -2455,6 +2442,13 @@
                 <w:szCs w:val="21"/>
               </w:rPr>
             </w:pPr>
+            <w:r>
+              <w:rPr>
+                <w:rFonts w:ascii="宋体" w:hint="eastAsia"/>
+                <w:szCs w:val="21"/>
+              </w:rPr>
+              <w:t>3641</w:t>
+            </w:r>
           </w:p>
         </w:tc>
       </w:tr>
@@ -2497,6 +2491,13 @@
                 <w:szCs w:val="21"/>
               </w:rPr>
             </w:pPr>
+            <w:r>
+              <w:rPr>
+                <w:rFonts w:ascii="宋体" w:hint="eastAsia"/>
+                <w:szCs w:val="21"/>
+              </w:rPr>
+              <w:t>6109</w:t>
+            </w:r>
           </w:p>
         </w:tc>
       </w:tr>
@@ -2539,6 +2540,13 @@
                 <w:szCs w:val="21"/>
               </w:rPr>
             </w:pPr>
+            <w:r>
+              <w:rPr>
+                <w:rFonts w:ascii="宋体" w:hint="eastAsia"/>
+                <w:szCs w:val="21"/>
+              </w:rPr>
+              <w:t>28</w:t>
+            </w:r>
           </w:p>
         </w:tc>
       </w:tr>
@@ -2731,6 +2739,195 @@
                 <w:szCs w:val="21"/>
               </w:rPr>
             </w:pPr>
+            <w:r>
+              <w:rPr>
+                <w:rFonts w:hint="eastAsia"/>
+                <w:szCs w:val="21"/>
+              </w:rPr>
+              <w:t>5.</w:t>
+            </w:r>
+            <w:r>
+              <w:rPr>
+                <w:rFonts w:hint="eastAsia"/>
+                <w:szCs w:val="21"/>
+              </w:rPr>
+              <w:t>硬件上</w:t>
+            </w:r>
+            <w:r>
+              <w:rPr>
+                <w:szCs w:val="21"/>
+              </w:rPr>
+              <w:t>的</w:t>
+            </w:r>
+            <w:r>
+              <w:rPr>
+                <w:rFonts w:hint="eastAsia"/>
+                <w:szCs w:val="21"/>
+              </w:rPr>
+              <w:t>性能</w:t>
+            </w:r>
+            <w:r>
+              <w:rPr>
+                <w:szCs w:val="21"/>
+              </w:rPr>
+              <w:t>限制使开发</w:t>
+            </w:r>
+            <w:r>
+              <w:rPr>
+                <w:rFonts w:hint="eastAsia"/>
+                <w:szCs w:val="21"/>
+              </w:rPr>
+              <w:t>受</w:t>
+            </w:r>
+            <w:r>
+              <w:rPr>
+                <w:szCs w:val="21"/>
+              </w:rPr>
+              <w:t>到了</w:t>
+            </w:r>
+            <w:r>
+              <w:rPr>
+                <w:rFonts w:hint="eastAsia"/>
+                <w:szCs w:val="21"/>
+              </w:rPr>
+              <w:t>不小</w:t>
+            </w:r>
+            <w:r>
+              <w:rPr>
+                <w:szCs w:val="21"/>
+              </w:rPr>
+              <w:t>的</w:t>
+            </w:r>
+            <w:r>
+              <w:rPr>
+                <w:rFonts w:hint="eastAsia"/>
+                <w:szCs w:val="21"/>
+              </w:rPr>
+              <w:t>阻力，</w:t>
+            </w:r>
+            <w:r>
+              <w:rPr>
+                <w:szCs w:val="21"/>
+              </w:rPr>
+              <w:t>有钱的话还是要用好一点的硬件设施</w:t>
+            </w:r>
+            <w:r>
+              <w:rPr>
+                <w:rFonts w:hint="eastAsia"/>
+                <w:szCs w:val="21"/>
+              </w:rPr>
+              <w:t>。</w:t>
+            </w:r>
+          </w:p>
+          <w:p>
+            <w:pPr>
+              <w:adjustRightInd w:val="0"/>
+              <w:snapToGrid w:val="0"/>
+              <w:spacing w:line="460" w:lineRule="atLeast"/>
+              <w:rPr>
+                <w:rFonts w:hint="eastAsia"/>
+                <w:szCs w:val="21"/>
+              </w:rPr>
+            </w:pPr>
+            <w:r>
+              <w:rPr>
+                <w:rFonts w:hint="eastAsia"/>
+                <w:szCs w:val="21"/>
+              </w:rPr>
+              <w:t>6.</w:t>
+            </w:r>
+            <w:r>
+              <w:rPr>
+                <w:rFonts w:hint="eastAsia"/>
+                <w:szCs w:val="21"/>
+              </w:rPr>
+              <w:t>做好</w:t>
+            </w:r>
+            <w:r>
+              <w:rPr>
+                <w:szCs w:val="21"/>
+              </w:rPr>
+              <w:t>服务监控与日志管理，有利于</w:t>
+            </w:r>
+            <w:r>
+              <w:rPr>
+                <w:rFonts w:hint="eastAsia"/>
+                <w:szCs w:val="21"/>
+              </w:rPr>
+              <w:t>尽</w:t>
+            </w:r>
+            <w:r>
+              <w:rPr>
+                <w:szCs w:val="21"/>
+              </w:rPr>
+              <w:t>早发现</w:t>
+            </w:r>
+            <w:r>
+              <w:rPr>
+                <w:rFonts w:hint="eastAsia"/>
+                <w:szCs w:val="21"/>
+              </w:rPr>
+              <w:t>可能</w:t>
+            </w:r>
+            <w:r>
+              <w:rPr>
+                <w:szCs w:val="21"/>
+              </w:rPr>
+              <w:t>的问题</w:t>
+            </w:r>
+            <w:bookmarkStart w:id="0" w:name="_GoBack"/>
+            <w:bookmarkEnd w:id="0"/>
+            <w:r>
+              <w:rPr>
+                <w:rFonts w:hint="eastAsia"/>
+                <w:szCs w:val="21"/>
+              </w:rPr>
+              <w:t>。</w:t>
+            </w:r>
+          </w:p>
+          <w:p>
+            <w:pPr>
+              <w:adjustRightInd w:val="0"/>
+              <w:snapToGrid w:val="0"/>
+              <w:spacing w:line="460" w:lineRule="atLeast"/>
+              <w:rPr>
+                <w:rFonts w:hint="eastAsia"/>
+                <w:szCs w:val="21"/>
+              </w:rPr>
+            </w:pPr>
+            <w:r>
+              <w:rPr>
+                <w:rFonts w:hint="eastAsia"/>
+                <w:szCs w:val="21"/>
+              </w:rPr>
+              <w:t>7.</w:t>
+            </w:r>
+            <w:r>
+              <w:rPr>
+                <w:rFonts w:hint="eastAsia"/>
+                <w:szCs w:val="21"/>
+              </w:rPr>
+              <w:t>架构应</w:t>
+            </w:r>
+            <w:r>
+              <w:rPr>
+                <w:szCs w:val="21"/>
+              </w:rPr>
+              <w:t>结合实际硬件条件与项目规模</w:t>
+            </w:r>
+            <w:r>
+              <w:rPr>
+                <w:rFonts w:hint="eastAsia"/>
+                <w:szCs w:val="21"/>
+              </w:rPr>
+              <w:t>进行设计</w:t>
+            </w:r>
+            <w:r>
+              <w:rPr>
+                <w:szCs w:val="21"/>
+              </w:rPr>
+              <w:t>。</w:t>
+            </w:r>
           </w:p>
         </w:tc>
       </w:tr>

</xml_diff>